<commit_message>
Add popup for share function
</commit_message>
<xml_diff>
--- a/doc/Documentation.docx
+++ b/doc/Documentation.docx
@@ -901,14 +901,749 @@
         </w:p>
       </w:sdtContent>
     </w:sdt>
+    <w:sdt>
+      <w:sdtPr>
+        <w:rPr>
+          <w:lang w:val="de-DE"/>
+        </w:rPr>
+        <w:id w:val="-1397359415"/>
+        <w:docPartObj>
+          <w:docPartGallery w:val="Table of Contents"/>
+          <w:docPartUnique/>
+        </w:docPartObj>
+      </w:sdtPr>
+      <w:sdtEndPr>
+        <w:rPr>
+          <w:rFonts w:asciiTheme="minorHAnsi" w:eastAsiaTheme="minorHAnsi" w:hAnsiTheme="minorHAnsi" w:cstheme="minorBidi"/>
+          <w:color w:val="auto"/>
+          <w:sz w:val="22"/>
+          <w:szCs w:val="22"/>
+          <w:lang w:eastAsia="en-US"/>
+        </w:rPr>
+      </w:sdtEndPr>
+      <w:sdtContent>
+        <w:p>
+          <w:pPr>
+            <w:pStyle w:val="Inhaltsverzeichnisberschrift"/>
+          </w:pPr>
+          <w:r>
+            <w:rPr>
+              <w:lang w:val="de-DE"/>
+            </w:rPr>
+            <w:t>Inhalt</w:t>
+          </w:r>
+        </w:p>
+        <w:p>
+          <w:pPr>
+            <w:pStyle w:val="Verzeichnis1"/>
+            <w:tabs>
+              <w:tab w:val="right" w:leader="dot" w:pos="9062"/>
+            </w:tabs>
+            <w:rPr>
+              <w:noProof/>
+            </w:rPr>
+          </w:pPr>
+          <w:r>
+            <w:fldChar w:fldCharType="begin"/>
+          </w:r>
+          <w:r>
+            <w:instrText xml:space="preserve"> TOC \o "1-3" \h \z \u </w:instrText>
+          </w:r>
+          <w:r>
+            <w:fldChar w:fldCharType="separate"/>
+          </w:r>
+          <w:hyperlink w:anchor="_Toc452551037" w:history="1">
+            <w:r>
+              <w:rPr>
+                <w:rStyle w:val="Hyperlink"/>
+                <w:noProof/>
+              </w:rPr>
+              <w:t>Einleitung</w:t>
+            </w:r>
+            <w:r>
+              <w:rPr>
+                <w:noProof/>
+                <w:webHidden/>
+              </w:rPr>
+              <w:tab/>
+            </w:r>
+            <w:r>
+              <w:rPr>
+                <w:noProof/>
+                <w:webHidden/>
+              </w:rPr>
+              <w:fldChar w:fldCharType="begin"/>
+            </w:r>
+            <w:r>
+              <w:rPr>
+                <w:noProof/>
+                <w:webHidden/>
+              </w:rPr>
+              <w:instrText xml:space="preserve"> PAGEREF _Toc452551037 \h </w:instrText>
+            </w:r>
+            <w:r>
+              <w:rPr>
+                <w:noProof/>
+                <w:webHidden/>
+              </w:rPr>
+            </w:r>
+            <w:r>
+              <w:rPr>
+                <w:noProof/>
+                <w:webHidden/>
+              </w:rPr>
+              <w:fldChar w:fldCharType="separate"/>
+            </w:r>
+            <w:r>
+              <w:rPr>
+                <w:noProof/>
+                <w:webHidden/>
+              </w:rPr>
+              <w:t>2</w:t>
+            </w:r>
+            <w:r>
+              <w:rPr>
+                <w:noProof/>
+                <w:webHidden/>
+              </w:rPr>
+              <w:fldChar w:fldCharType="end"/>
+            </w:r>
+          </w:hyperlink>
+        </w:p>
+        <w:p>
+          <w:pPr>
+            <w:pStyle w:val="Verzeichnis1"/>
+            <w:tabs>
+              <w:tab w:val="right" w:leader="dot" w:pos="9062"/>
+            </w:tabs>
+            <w:rPr>
+              <w:noProof/>
+            </w:rPr>
+          </w:pPr>
+          <w:hyperlink w:anchor="_Toc452551038" w:history="1">
+            <w:r>
+              <w:rPr>
+                <w:rStyle w:val="Hyperlink"/>
+                <w:noProof/>
+              </w:rPr>
+              <w:t>Anforderungen</w:t>
+            </w:r>
+            <w:r>
+              <w:rPr>
+                <w:noProof/>
+                <w:webHidden/>
+              </w:rPr>
+              <w:tab/>
+            </w:r>
+            <w:r>
+              <w:rPr>
+                <w:noProof/>
+                <w:webHidden/>
+              </w:rPr>
+              <w:fldChar w:fldCharType="begin"/>
+            </w:r>
+            <w:r>
+              <w:rPr>
+                <w:noProof/>
+                <w:webHidden/>
+              </w:rPr>
+              <w:instrText xml:space="preserve"> PAGEREF _Toc452551038 \h </w:instrText>
+            </w:r>
+            <w:r>
+              <w:rPr>
+                <w:noProof/>
+                <w:webHidden/>
+              </w:rPr>
+            </w:r>
+            <w:r>
+              <w:rPr>
+                <w:noProof/>
+                <w:webHidden/>
+              </w:rPr>
+              <w:fldChar w:fldCharType="separate"/>
+            </w:r>
+            <w:r>
+              <w:rPr>
+                <w:noProof/>
+                <w:webHidden/>
+              </w:rPr>
+              <w:t>3</w:t>
+            </w:r>
+            <w:r>
+              <w:rPr>
+                <w:noProof/>
+                <w:webHidden/>
+              </w:rPr>
+              <w:fldChar w:fldCharType="end"/>
+            </w:r>
+          </w:hyperlink>
+        </w:p>
+        <w:p>
+          <w:pPr>
+            <w:pStyle w:val="Verzeichnis1"/>
+            <w:tabs>
+              <w:tab w:val="right" w:leader="dot" w:pos="9062"/>
+            </w:tabs>
+            <w:rPr>
+              <w:noProof/>
+            </w:rPr>
+          </w:pPr>
+          <w:hyperlink w:anchor="_Toc452551039" w:history="1">
+            <w:r>
+              <w:rPr>
+                <w:rStyle w:val="Hyperlink"/>
+                <w:noProof/>
+              </w:rPr>
+              <w:t>Usecases</w:t>
+            </w:r>
+            <w:r>
+              <w:rPr>
+                <w:noProof/>
+                <w:webHidden/>
+              </w:rPr>
+              <w:tab/>
+            </w:r>
+            <w:r>
+              <w:rPr>
+                <w:noProof/>
+                <w:webHidden/>
+              </w:rPr>
+              <w:fldChar w:fldCharType="begin"/>
+            </w:r>
+            <w:r>
+              <w:rPr>
+                <w:noProof/>
+                <w:webHidden/>
+              </w:rPr>
+              <w:instrText xml:space="preserve"> PAGEREF _Toc452551039 \h </w:instrText>
+            </w:r>
+            <w:r>
+              <w:rPr>
+                <w:noProof/>
+                <w:webHidden/>
+              </w:rPr>
+            </w:r>
+            <w:r>
+              <w:rPr>
+                <w:noProof/>
+                <w:webHidden/>
+              </w:rPr>
+              <w:fldChar w:fldCharType="separate"/>
+            </w:r>
+            <w:r>
+              <w:rPr>
+                <w:noProof/>
+                <w:webHidden/>
+              </w:rPr>
+              <w:t>4</w:t>
+            </w:r>
+            <w:r>
+              <w:rPr>
+                <w:noProof/>
+                <w:webHidden/>
+              </w:rPr>
+              <w:fldChar w:fldCharType="end"/>
+            </w:r>
+          </w:hyperlink>
+        </w:p>
+        <w:p>
+          <w:pPr>
+            <w:pStyle w:val="Verzeichnis1"/>
+            <w:tabs>
+              <w:tab w:val="right" w:leader="dot" w:pos="9062"/>
+            </w:tabs>
+            <w:rPr>
+              <w:noProof/>
+            </w:rPr>
+          </w:pPr>
+          <w:hyperlink w:anchor="_Toc452551040" w:history="1">
+            <w:r>
+              <w:rPr>
+                <w:rStyle w:val="Hyperlink"/>
+                <w:noProof/>
+              </w:rPr>
+              <w:t>Testing</w:t>
+            </w:r>
+            <w:r>
+              <w:rPr>
+                <w:noProof/>
+                <w:webHidden/>
+              </w:rPr>
+              <w:tab/>
+            </w:r>
+            <w:r>
+              <w:rPr>
+                <w:noProof/>
+                <w:webHidden/>
+              </w:rPr>
+              <w:fldChar w:fldCharType="begin"/>
+            </w:r>
+            <w:r>
+              <w:rPr>
+                <w:noProof/>
+                <w:webHidden/>
+              </w:rPr>
+              <w:instrText xml:space="preserve"> PAGEREF _Toc452551040 \h </w:instrText>
+            </w:r>
+            <w:r>
+              <w:rPr>
+                <w:noProof/>
+                <w:webHidden/>
+              </w:rPr>
+            </w:r>
+            <w:r>
+              <w:rPr>
+                <w:noProof/>
+                <w:webHidden/>
+              </w:rPr>
+              <w:fldChar w:fldCharType="separate"/>
+            </w:r>
+            <w:r>
+              <w:rPr>
+                <w:noProof/>
+                <w:webHidden/>
+              </w:rPr>
+              <w:t>5</w:t>
+            </w:r>
+            <w:r>
+              <w:rPr>
+                <w:noProof/>
+                <w:webHidden/>
+              </w:rPr>
+              <w:fldChar w:fldCharType="end"/>
+            </w:r>
+          </w:hyperlink>
+        </w:p>
+        <w:p>
+          <w:pPr>
+            <w:pStyle w:val="Verzeichnis2"/>
+            <w:tabs>
+              <w:tab w:val="right" w:leader="dot" w:pos="9062"/>
+            </w:tabs>
+            <w:rPr>
+              <w:noProof/>
+            </w:rPr>
+          </w:pPr>
+          <w:hyperlink w:anchor="_Toc452551041" w:history="1">
+            <w:r>
+              <w:rPr>
+                <w:rStyle w:val="Hyperlink"/>
+                <w:noProof/>
+              </w:rPr>
+              <w:t>Testmethode</w:t>
+            </w:r>
+            <w:r>
+              <w:rPr>
+                <w:noProof/>
+                <w:webHidden/>
+              </w:rPr>
+              <w:tab/>
+            </w:r>
+            <w:r>
+              <w:rPr>
+                <w:noProof/>
+                <w:webHidden/>
+              </w:rPr>
+              <w:fldChar w:fldCharType="begin"/>
+            </w:r>
+            <w:r>
+              <w:rPr>
+                <w:noProof/>
+                <w:webHidden/>
+              </w:rPr>
+              <w:instrText xml:space="preserve"> PAGEREF _Toc452551041 \h </w:instrText>
+            </w:r>
+            <w:r>
+              <w:rPr>
+                <w:noProof/>
+                <w:webHidden/>
+              </w:rPr>
+            </w:r>
+            <w:r>
+              <w:rPr>
+                <w:noProof/>
+                <w:webHidden/>
+              </w:rPr>
+              <w:fldChar w:fldCharType="separate"/>
+            </w:r>
+            <w:r>
+              <w:rPr>
+                <w:noProof/>
+                <w:webHidden/>
+              </w:rPr>
+              <w:t>5</w:t>
+            </w:r>
+            <w:r>
+              <w:rPr>
+                <w:noProof/>
+                <w:webHidden/>
+              </w:rPr>
+              <w:fldChar w:fldCharType="end"/>
+            </w:r>
+          </w:hyperlink>
+        </w:p>
+        <w:p>
+          <w:pPr>
+            <w:pStyle w:val="Verzeichnis2"/>
+            <w:tabs>
+              <w:tab w:val="right" w:leader="dot" w:pos="9062"/>
+            </w:tabs>
+            <w:rPr>
+              <w:noProof/>
+            </w:rPr>
+          </w:pPr>
+          <w:hyperlink w:anchor="_Toc452551042" w:history="1">
+            <w:r>
+              <w:rPr>
+                <w:rStyle w:val="Hyperlink"/>
+                <w:noProof/>
+              </w:rPr>
+              <w:t>Testfälle</w:t>
+            </w:r>
+            <w:r>
+              <w:rPr>
+                <w:noProof/>
+                <w:webHidden/>
+              </w:rPr>
+              <w:tab/>
+            </w:r>
+            <w:r>
+              <w:rPr>
+                <w:noProof/>
+                <w:webHidden/>
+              </w:rPr>
+              <w:fldChar w:fldCharType="begin"/>
+            </w:r>
+            <w:r>
+              <w:rPr>
+                <w:noProof/>
+                <w:webHidden/>
+              </w:rPr>
+              <w:instrText xml:space="preserve"> PAGEREF _Toc452551042 \h </w:instrText>
+            </w:r>
+            <w:r>
+              <w:rPr>
+                <w:noProof/>
+                <w:webHidden/>
+              </w:rPr>
+            </w:r>
+            <w:r>
+              <w:rPr>
+                <w:noProof/>
+                <w:webHidden/>
+              </w:rPr>
+              <w:fldChar w:fldCharType="separate"/>
+            </w:r>
+            <w:r>
+              <w:rPr>
+                <w:noProof/>
+                <w:webHidden/>
+              </w:rPr>
+              <w:t>5</w:t>
+            </w:r>
+            <w:r>
+              <w:rPr>
+                <w:noProof/>
+                <w:webHidden/>
+              </w:rPr>
+              <w:fldChar w:fldCharType="end"/>
+            </w:r>
+          </w:hyperlink>
+        </w:p>
+        <w:p>
+          <w:pPr>
+            <w:pStyle w:val="Verzeichnis3"/>
+            <w:tabs>
+              <w:tab w:val="right" w:leader="dot" w:pos="9062"/>
+            </w:tabs>
+            <w:rPr>
+              <w:noProof/>
+            </w:rPr>
+          </w:pPr>
+          <w:hyperlink w:anchor="_Toc452551043" w:history="1">
+            <w:r>
+              <w:rPr>
+                <w:rStyle w:val="Hyperlink"/>
+                <w:noProof/>
+              </w:rPr>
+              <w:t>Anforderung 1</w:t>
+            </w:r>
+            <w:r>
+              <w:rPr>
+                <w:noProof/>
+                <w:webHidden/>
+              </w:rPr>
+              <w:tab/>
+            </w:r>
+            <w:r>
+              <w:rPr>
+                <w:noProof/>
+                <w:webHidden/>
+              </w:rPr>
+              <w:fldChar w:fldCharType="begin"/>
+            </w:r>
+            <w:r>
+              <w:rPr>
+                <w:noProof/>
+                <w:webHidden/>
+              </w:rPr>
+              <w:instrText xml:space="preserve"> PAGEREF _Toc452551043 \h </w:instrText>
+            </w:r>
+            <w:r>
+              <w:rPr>
+                <w:noProof/>
+                <w:webHidden/>
+              </w:rPr>
+            </w:r>
+            <w:r>
+              <w:rPr>
+                <w:noProof/>
+                <w:webHidden/>
+              </w:rPr>
+              <w:fldChar w:fldCharType="separate"/>
+            </w:r>
+            <w:r>
+              <w:rPr>
+                <w:noProof/>
+                <w:webHidden/>
+              </w:rPr>
+              <w:t>5</w:t>
+            </w:r>
+            <w:r>
+              <w:rPr>
+                <w:noProof/>
+                <w:webHidden/>
+              </w:rPr>
+              <w:fldChar w:fldCharType="end"/>
+            </w:r>
+          </w:hyperlink>
+        </w:p>
+        <w:p>
+          <w:pPr>
+            <w:pStyle w:val="Verzeichnis3"/>
+            <w:tabs>
+              <w:tab w:val="right" w:leader="dot" w:pos="9062"/>
+            </w:tabs>
+            <w:rPr>
+              <w:noProof/>
+            </w:rPr>
+          </w:pPr>
+          <w:hyperlink w:anchor="_Toc452551044" w:history="1">
+            <w:r>
+              <w:rPr>
+                <w:rStyle w:val="Hyperlink"/>
+                <w:noProof/>
+              </w:rPr>
+              <w:t>Anforderung 2</w:t>
+            </w:r>
+            <w:r>
+              <w:rPr>
+                <w:noProof/>
+                <w:webHidden/>
+              </w:rPr>
+              <w:tab/>
+            </w:r>
+            <w:r>
+              <w:rPr>
+                <w:noProof/>
+                <w:webHidden/>
+              </w:rPr>
+              <w:fldChar w:fldCharType="begin"/>
+            </w:r>
+            <w:r>
+              <w:rPr>
+                <w:noProof/>
+                <w:webHidden/>
+              </w:rPr>
+              <w:instrText xml:space="preserve"> PAGEREF _Toc452551044 \h </w:instrText>
+            </w:r>
+            <w:r>
+              <w:rPr>
+                <w:noProof/>
+                <w:webHidden/>
+              </w:rPr>
+            </w:r>
+            <w:r>
+              <w:rPr>
+                <w:noProof/>
+                <w:webHidden/>
+              </w:rPr>
+              <w:fldChar w:fldCharType="separate"/>
+            </w:r>
+            <w:r>
+              <w:rPr>
+                <w:noProof/>
+                <w:webHidden/>
+              </w:rPr>
+              <w:t>5</w:t>
+            </w:r>
+            <w:r>
+              <w:rPr>
+                <w:noProof/>
+                <w:webHidden/>
+              </w:rPr>
+              <w:fldChar w:fldCharType="end"/>
+            </w:r>
+          </w:hyperlink>
+        </w:p>
+        <w:p>
+          <w:pPr>
+            <w:pStyle w:val="Verzeichnis3"/>
+            <w:tabs>
+              <w:tab w:val="right" w:leader="dot" w:pos="9062"/>
+            </w:tabs>
+            <w:rPr>
+              <w:noProof/>
+            </w:rPr>
+          </w:pPr>
+          <w:hyperlink w:anchor="_Toc452551045" w:history="1">
+            <w:r>
+              <w:rPr>
+                <w:rStyle w:val="Hyperlink"/>
+                <w:noProof/>
+              </w:rPr>
+              <w:t>Anforderung 3</w:t>
+            </w:r>
+            <w:r>
+              <w:rPr>
+                <w:noProof/>
+                <w:webHidden/>
+              </w:rPr>
+              <w:tab/>
+            </w:r>
+            <w:r>
+              <w:rPr>
+                <w:noProof/>
+                <w:webHidden/>
+              </w:rPr>
+              <w:fldChar w:fldCharType="begin"/>
+            </w:r>
+            <w:r>
+              <w:rPr>
+                <w:noProof/>
+                <w:webHidden/>
+              </w:rPr>
+              <w:instrText xml:space="preserve"> PAGEREF _Toc452551045 \h </w:instrText>
+            </w:r>
+            <w:r>
+              <w:rPr>
+                <w:noProof/>
+                <w:webHidden/>
+              </w:rPr>
+            </w:r>
+            <w:r>
+              <w:rPr>
+                <w:noProof/>
+                <w:webHidden/>
+              </w:rPr>
+              <w:fldChar w:fldCharType="separate"/>
+            </w:r>
+            <w:r>
+              <w:rPr>
+                <w:noProof/>
+                <w:webHidden/>
+              </w:rPr>
+              <w:t>5</w:t>
+            </w:r>
+            <w:r>
+              <w:rPr>
+                <w:noProof/>
+                <w:webHidden/>
+              </w:rPr>
+              <w:fldChar w:fldCharType="end"/>
+            </w:r>
+          </w:hyperlink>
+        </w:p>
+        <w:p>
+          <w:pPr>
+            <w:pStyle w:val="Verzeichnis1"/>
+            <w:tabs>
+              <w:tab w:val="right" w:leader="dot" w:pos="9062"/>
+            </w:tabs>
+            <w:rPr>
+              <w:noProof/>
+            </w:rPr>
+          </w:pPr>
+          <w:hyperlink w:anchor="_Toc452551046" w:history="1">
+            <w:r>
+              <w:rPr>
+                <w:rStyle w:val="Hyperlink"/>
+                <w:noProof/>
+              </w:rPr>
+              <w:t>Installation</w:t>
+            </w:r>
+            <w:r>
+              <w:rPr>
+                <w:noProof/>
+                <w:webHidden/>
+              </w:rPr>
+              <w:tab/>
+            </w:r>
+            <w:r>
+              <w:rPr>
+                <w:noProof/>
+                <w:webHidden/>
+              </w:rPr>
+              <w:fldChar w:fldCharType="begin"/>
+            </w:r>
+            <w:r>
+              <w:rPr>
+                <w:noProof/>
+                <w:webHidden/>
+              </w:rPr>
+              <w:instrText xml:space="preserve"> PAGEREF _Toc452551046 \h </w:instrText>
+            </w:r>
+            <w:r>
+              <w:rPr>
+                <w:noProof/>
+                <w:webHidden/>
+              </w:rPr>
+            </w:r>
+            <w:r>
+              <w:rPr>
+                <w:noProof/>
+                <w:webHidden/>
+              </w:rPr>
+              <w:fldChar w:fldCharType="separate"/>
+            </w:r>
+            <w:r>
+              <w:rPr>
+                <w:noProof/>
+                <w:webHidden/>
+              </w:rPr>
+              <w:t>6</w:t>
+            </w:r>
+            <w:r>
+              <w:rPr>
+                <w:noProof/>
+                <w:webHidden/>
+              </w:rPr>
+              <w:fldChar w:fldCharType="end"/>
+            </w:r>
+          </w:hyperlink>
+        </w:p>
+        <w:p>
+          <w:r>
+            <w:rPr>
+              <w:b/>
+              <w:bCs/>
+              <w:lang w:val="de-DE"/>
+            </w:rPr>
+            <w:fldChar w:fldCharType="end"/>
+          </w:r>
+        </w:p>
+      </w:sdtContent>
+    </w:sdt>
     <w:p>
       <w:pPr>
         <w:pStyle w:val="berschrift1"/>
       </w:pPr>
+      <w:bookmarkStart w:id="0" w:name="_Toc452551037"/>
       <w:r>
         <w:lastRenderedPageBreak/>
         <w:t>Einleitung</w:t>
       </w:r>
+      <w:bookmarkEnd w:id="0"/>
     </w:p>
     <w:p>
       <w:r>
@@ -919,10 +1654,12 @@
       <w:pPr>
         <w:pStyle w:val="berschrift1"/>
       </w:pPr>
+      <w:bookmarkStart w:id="1" w:name="_Toc452551038"/>
       <w:r>
         <w:lastRenderedPageBreak/>
         <w:t>Anforderungen</w:t>
       </w:r>
+      <w:bookmarkEnd w:id="1"/>
     </w:p>
     <w:p>
       <w:r>
@@ -1652,10 +2389,12 @@
       <w:pPr>
         <w:pStyle w:val="berschrift1"/>
       </w:pPr>
+      <w:bookmarkStart w:id="2" w:name="_Toc452551039"/>
       <w:r>
         <w:lastRenderedPageBreak/>
         <w:t>Usecases</w:t>
       </w:r>
+      <w:bookmarkEnd w:id="2"/>
     </w:p>
     <w:p>
       <w:r>
@@ -1738,6 +2477,7 @@
       <w:pPr>
         <w:pStyle w:val="berschrift1"/>
       </w:pPr>
+      <w:bookmarkStart w:id="3" w:name="_Toc452551040"/>
       <w:r>
         <w:lastRenderedPageBreak/>
         <w:t>Test</w:t>
@@ -1745,14 +2485,17 @@
       <w:r>
         <w:t>ing</w:t>
       </w:r>
+      <w:bookmarkEnd w:id="3"/>
     </w:p>
     <w:p>
       <w:pPr>
         <w:pStyle w:val="berschrift2"/>
       </w:pPr>
+      <w:bookmarkStart w:id="4" w:name="_Toc452551041"/>
       <w:r>
         <w:t>Testmethode</w:t>
       </w:r>
+      <w:bookmarkEnd w:id="4"/>
     </w:p>
     <w:p>
       <w:r>
@@ -1820,17 +2563,21 @@
       <w:pPr>
         <w:pStyle w:val="berschrift2"/>
       </w:pPr>
+      <w:bookmarkStart w:id="5" w:name="_Toc452551042"/>
       <w:r>
         <w:t>Testfälle</w:t>
       </w:r>
+      <w:bookmarkEnd w:id="5"/>
     </w:p>
     <w:p>
       <w:pPr>
         <w:pStyle w:val="berschrift3"/>
       </w:pPr>
+      <w:bookmarkStart w:id="6" w:name="_Toc452551043"/>
       <w:r>
         <w:t>Anforderung 1</w:t>
       </w:r>
+      <w:bookmarkEnd w:id="6"/>
     </w:p>
     <w:tbl>
       <w:tblPr>
@@ -1900,9 +2647,11 @@
           <w:sz w:val="20"/>
         </w:rPr>
       </w:pPr>
+      <w:bookmarkStart w:id="7" w:name="_Toc452551044"/>
       <w:r>
         <w:t>Anforderung 2</w:t>
       </w:r>
+      <w:bookmarkEnd w:id="7"/>
     </w:p>
     <w:tbl>
       <w:tblPr>
@@ -1996,9 +2745,11 @@
       <w:pPr>
         <w:pStyle w:val="berschrift3"/>
       </w:pPr>
+      <w:bookmarkStart w:id="8" w:name="_Toc452551045"/>
       <w:r>
         <w:t>Anforderung 3</w:t>
       </w:r>
+      <w:bookmarkEnd w:id="8"/>
     </w:p>
     <w:tbl>
       <w:tblPr>
@@ -2071,9 +2822,14 @@
       <w:pPr>
         <w:pStyle w:val="berschrift1"/>
       </w:pPr>
+      <w:bookmarkStart w:id="9" w:name="_Toc452551046"/>
       <w:r>
         <w:lastRenderedPageBreak/>
         <w:t>Installation</w:t>
+      </w:r>
+      <w:bookmarkEnd w:id="9"/>
+      <w:r>
+        <w:t>/Deinstallation</w:t>
       </w:r>
     </w:p>
     <w:p>
@@ -2094,8 +2850,60 @@
       <w:r>
         <w:t>Eine separate Installation ist nicht nötig, das .exe File muss einfach im Ordner mit den .dll Dateien gestartet werden.</w:t>
       </w:r>
-      <w:bookmarkStart w:id="0" w:name="_GoBack"/>
-      <w:bookmarkEnd w:id="0"/>
+    </w:p>
+    <w:p>
+      <w:pPr>
+        <w:pStyle w:val="berschrift1"/>
+      </w:pPr>
+      <w:r>
+        <w:lastRenderedPageBreak/>
+        <w:t>Frameworks</w:t>
+      </w:r>
+    </w:p>
+    <w:p>
+      <w:r>
+        <w:t xml:space="preserve">Die ganze Applikation wurde auf dem Framework aufgebaut, welches uns vom VFI zur Verfügung gestellt wurde. Einige Teile dieses Frameworks wurden auch leicht angepasst um die </w:t>
+      </w:r>
+      <w:r>
+        <w:t>Aufgaben</w:t>
+      </w:r>
+      <w:bookmarkStart w:id="10" w:name="_GoBack"/>
+      <w:bookmarkEnd w:id="10"/>
+      <w:r>
+        <w:t xml:space="preserve"> effiziente</w:t>
+      </w:r>
+      <w:r>
+        <w:t>r lösen zu können. Zusätzlich wurde das Gmap.NET Framework verwendet, welches zur Anzeige der Karte</w:t>
+      </w:r>
+      <w:r>
+        <w:t xml:space="preserve"> </w:t>
+      </w:r>
+      <w:r>
+        <w:t>für die</w:t>
+      </w:r>
+      <w:r>
+        <w:t xml:space="preserve"> </w:t>
+      </w:r>
+      <w:r>
+        <w:t>Stationen-</w:t>
+      </w:r>
+      <w:r>
+        <w:t xml:space="preserve">Suche </w:t>
+      </w:r>
+      <w:r>
+        <w:t>verwendet wird.</w:t>
+      </w:r>
+      <w:r>
+        <w:t xml:space="preserve"> Das Gmap.NET Framework kann hier gefunden werden:  </w:t>
+      </w:r>
+      <w:hyperlink r:id="rId9" w:history="1">
+        <w:r>
+          <w:rPr>
+            <w:rStyle w:val="Hyperlink"/>
+          </w:rPr>
+          <w:t>greatmaps.codeplex.com</w:t>
+        </w:r>
+      </w:hyperlink>
     </w:p>
     <w:sectPr>
       <w:pgSz w:w="11906" w:h="16838"/>
@@ -2436,7 +3244,6 @@
   <w:style w:type="character" w:default="1" w:styleId="Absatz-Standardschriftart">
     <w:name w:val="Default Paragraph Font"/>
     <w:uiPriority w:val="1"/>
-    <w:semiHidden/>
     <w:unhideWhenUsed/>
   </w:style>
   <w:style w:type="table" w:default="1" w:styleId="NormaleTabelle">
@@ -2650,6 +3457,72 @@
         <w:insideV w:val="single" w:sz="4" w:space="0" w:color="auto"/>
       </w:tblBorders>
     </w:tblPr>
+  </w:style>
+  <w:style w:type="paragraph" w:styleId="Inhaltsverzeichnisberschrift">
+    <w:name w:val="TOC Heading"/>
+    <w:basedOn w:val="berschrift1"/>
+    <w:next w:val="Standard"/>
+    <w:uiPriority w:val="39"/>
+    <w:semiHidden/>
+    <w:unhideWhenUsed/>
+    <w:qFormat/>
+    <w:rsid w:val="009329D7"/>
+    <w:pPr>
+      <w:pageBreakBefore w:val="0"/>
+      <w:outlineLvl w:val="9"/>
+    </w:pPr>
+    <w:rPr>
+      <w:lang w:eastAsia="de-CH"/>
+    </w:rPr>
+  </w:style>
+  <w:style w:type="paragraph" w:styleId="Verzeichnis1">
+    <w:name w:val="toc 1"/>
+    <w:basedOn w:val="Standard"/>
+    <w:next w:val="Standard"/>
+    <w:autoRedefine/>
+    <w:uiPriority w:val="39"/>
+    <w:unhideWhenUsed/>
+    <w:rsid w:val="009329D7"/>
+    <w:pPr>
+      <w:spacing w:after="100"/>
+    </w:pPr>
+  </w:style>
+  <w:style w:type="paragraph" w:styleId="Verzeichnis2">
+    <w:name w:val="toc 2"/>
+    <w:basedOn w:val="Standard"/>
+    <w:next w:val="Standard"/>
+    <w:autoRedefine/>
+    <w:uiPriority w:val="39"/>
+    <w:unhideWhenUsed/>
+    <w:rsid w:val="009329D7"/>
+    <w:pPr>
+      <w:spacing w:after="100"/>
+      <w:ind w:left="220"/>
+    </w:pPr>
+  </w:style>
+  <w:style w:type="paragraph" w:styleId="Verzeichnis3">
+    <w:name w:val="toc 3"/>
+    <w:basedOn w:val="Standard"/>
+    <w:next w:val="Standard"/>
+    <w:autoRedefine/>
+    <w:uiPriority w:val="39"/>
+    <w:unhideWhenUsed/>
+    <w:rsid w:val="009329D7"/>
+    <w:pPr>
+      <w:spacing w:after="100"/>
+      <w:ind w:left="440"/>
+    </w:pPr>
+  </w:style>
+  <w:style w:type="character" w:styleId="Hyperlink">
+    <w:name w:val="Hyperlink"/>
+    <w:basedOn w:val="Absatz-Standardschriftart"/>
+    <w:uiPriority w:val="99"/>
+    <w:unhideWhenUsed/>
+    <w:rsid w:val="009329D7"/>
+    <w:rPr>
+      <w:color w:val="9454C3" w:themeColor="hyperlink"/>
+      <w:u w:val="single"/>
+    </w:rPr>
   </w:style>
 </w:styles>
 </file>
@@ -2887,7 +3760,6 @@
   <w:style w:type="character" w:default="1" w:styleId="Absatz-Standardschriftart">
     <w:name w:val="Default Paragraph Font"/>
     <w:uiPriority w:val="1"/>
-    <w:semiHidden/>
     <w:unhideWhenUsed/>
   </w:style>
   <w:style w:type="table" w:default="1" w:styleId="NormaleTabelle">
@@ -3101,6 +3973,72 @@
         <w:insideV w:val="single" w:sz="4" w:space="0" w:color="auto"/>
       </w:tblBorders>
     </w:tblPr>
+  </w:style>
+  <w:style w:type="paragraph" w:styleId="Inhaltsverzeichnisberschrift">
+    <w:name w:val="TOC Heading"/>
+    <w:basedOn w:val="berschrift1"/>
+    <w:next w:val="Standard"/>
+    <w:uiPriority w:val="39"/>
+    <w:semiHidden/>
+    <w:unhideWhenUsed/>
+    <w:qFormat/>
+    <w:rsid w:val="009329D7"/>
+    <w:pPr>
+      <w:pageBreakBefore w:val="0"/>
+      <w:outlineLvl w:val="9"/>
+    </w:pPr>
+    <w:rPr>
+      <w:lang w:eastAsia="de-CH"/>
+    </w:rPr>
+  </w:style>
+  <w:style w:type="paragraph" w:styleId="Verzeichnis1">
+    <w:name w:val="toc 1"/>
+    <w:basedOn w:val="Standard"/>
+    <w:next w:val="Standard"/>
+    <w:autoRedefine/>
+    <w:uiPriority w:val="39"/>
+    <w:unhideWhenUsed/>
+    <w:rsid w:val="009329D7"/>
+    <w:pPr>
+      <w:spacing w:after="100"/>
+    </w:pPr>
+  </w:style>
+  <w:style w:type="paragraph" w:styleId="Verzeichnis2">
+    <w:name w:val="toc 2"/>
+    <w:basedOn w:val="Standard"/>
+    <w:next w:val="Standard"/>
+    <w:autoRedefine/>
+    <w:uiPriority w:val="39"/>
+    <w:unhideWhenUsed/>
+    <w:rsid w:val="009329D7"/>
+    <w:pPr>
+      <w:spacing w:after="100"/>
+      <w:ind w:left="220"/>
+    </w:pPr>
+  </w:style>
+  <w:style w:type="paragraph" w:styleId="Verzeichnis3">
+    <w:name w:val="toc 3"/>
+    <w:basedOn w:val="Standard"/>
+    <w:next w:val="Standard"/>
+    <w:autoRedefine/>
+    <w:uiPriority w:val="39"/>
+    <w:unhideWhenUsed/>
+    <w:rsid w:val="009329D7"/>
+    <w:pPr>
+      <w:spacing w:after="100"/>
+      <w:ind w:left="440"/>
+    </w:pPr>
+  </w:style>
+  <w:style w:type="character" w:styleId="Hyperlink">
+    <w:name w:val="Hyperlink"/>
+    <w:basedOn w:val="Absatz-Standardschriftart"/>
+    <w:uiPriority w:val="99"/>
+    <w:unhideWhenUsed/>
+    <w:rsid w:val="009329D7"/>
+    <w:rPr>
+      <w:color w:val="9454C3" w:themeColor="hyperlink"/>
+      <w:u w:val="single"/>
+    </w:rPr>
   </w:style>
 </w:styles>
 </file>
@@ -3406,7 +4344,7 @@
 </file>
 
 <file path=customXml/itemProps2.xml><?xml version="1.0" encoding="utf-8"?>
-<ds:datastoreItem xmlns:ds="http://schemas.openxmlformats.org/officeDocument/2006/customXml" ds:itemID="{07C53173-866E-458E-AB6F-298B9ED7C84C}">
+<ds:datastoreItem xmlns:ds="http://schemas.openxmlformats.org/officeDocument/2006/customXml" ds:itemID="{3DF8DFA9-BB99-438E-A204-96BAE1894760}">
   <ds:schemaRefs>
     <ds:schemaRef ds:uri="http://schemas.openxmlformats.org/officeDocument/2006/bibliography"/>
   </ds:schemaRefs>

</xml_diff>

<commit_message>
Add github link to doc
</commit_message>
<xml_diff>
--- a/doc/Documentation.docx
+++ b/doc/Documentation.docx
@@ -17,6 +17,7 @@
           <w:docPartUnique/>
         </w:docPartObj>
       </w:sdtPr>
+      <w:sdtEndPr/>
       <w:sdtContent>
         <w:p>
           <w:pPr>
@@ -37,6 +38,7 @@
               <w:color w:val="3476B1" w:themeColor="accent1" w:themeShade="BF"/>
               <w:sz w:val="28"/>
               <w:szCs w:val="28"/>
+              <w:lang w:eastAsia="de-CH"/>
             </w:rPr>
             <mc:AlternateContent>
               <mc:Choice Requires="wpg">
@@ -133,7 +135,7 @@
                                 <w:p>
                                   <w:pPr>
                                     <w:pStyle w:val="KeinLeerraum"/>
-                                    <w:jc w:val="center"/>
+                                    <w:jc w:val="both"/>
                                     <w:rPr>
                                       <w:smallCaps/>
                                       <w:color w:val="FFFFFF" w:themeColor="background1"/>
@@ -142,6 +144,38 @@
                                       <w:szCs w:val="28"/>
                                     </w:rPr>
                                   </w:pPr>
+                                  <w:r>
+                                    <w:rPr>
+                                      <w:smallCaps/>
+                                      <w:color w:val="FFFFFF" w:themeColor="background1"/>
+                                      <w:spacing w:val="60"/>
+                                      <w:sz w:val="28"/>
+                                      <w:szCs w:val="28"/>
+                                    </w:rPr>
+                                    <w:t>github.com/</w:t>
+                                  </w:r>
+                                  <w:proofErr w:type="spellStart"/>
+                                  <w:r>
+                                    <w:rPr>
+                                      <w:smallCaps/>
+                                      <w:color w:val="FFFFFF" w:themeColor="background1"/>
+                                      <w:spacing w:val="60"/>
+                                      <w:sz w:val="28"/>
+                                      <w:szCs w:val="28"/>
+                                    </w:rPr>
+                                    <w:t>silvan-bucher</w:t>
+                                  </w:r>
+                                  <w:proofErr w:type="spellEnd"/>
+                                  <w:r>
+                                    <w:rPr>
+                                      <w:smallCaps/>
+                                      <w:color w:val="FFFFFF" w:themeColor="background1"/>
+                                      <w:spacing w:val="60"/>
+                                      <w:sz w:val="28"/>
+                                      <w:szCs w:val="28"/>
+                                    </w:rPr>
+                                    <w:t>/modul-318-student</w:t>
+                                  </w:r>
                                 </w:p>
                               </w:txbxContent>
                             </wps:txbx>
@@ -268,6 +302,7 @@
                                       <w:calendar w:val="gregorian"/>
                                     </w:date>
                                   </w:sdtPr>
+                                  <w:sdtEndPr/>
                                   <w:sdtContent>
                                     <w:p>
                                       <w:pPr>
@@ -481,6 +516,7 @@
                                     <w:dataBinding w:prefixMappings="xmlns:ns0='http://schemas.openxmlformats.org/package/2006/metadata/core-properties' xmlns:ns1='http://purl.org/dc/elements/1.1/'" w:xpath="/ns0:coreProperties[1]/ns1:title[1]" w:storeItemID="{6C3C8BC8-F283-45AE-878A-BAB7291924A1}"/>
                                     <w:text/>
                                   </w:sdtPr>
+                                  <w:sdtEndPr/>
                                   <w:sdtContent>
                                     <w:p>
                                       <w:pPr>
@@ -516,6 +552,7 @@
                                     <w:dataBinding w:prefixMappings="xmlns:ns0='http://schemas.openxmlformats.org/package/2006/metadata/core-properties' xmlns:ns1='http://purl.org/dc/elements/1.1/'" w:xpath="/ns0:coreProperties[1]/ns1:creator[1]" w:storeItemID="{6C3C8BC8-F283-45AE-878A-BAB7291924A1}"/>
                                     <w:text/>
                                   </w:sdtPr>
+                                  <w:sdtEndPr/>
                                   <w:sdtContent>
                                     <w:p>
                                       <w:pPr>
@@ -618,6 +655,7 @@
                                       <w:dataBinding w:prefixMappings="xmlns:ns0='http://schemas.openxmlformats.org/officeDocument/2006/extended-properties'" w:xpath="/ns0:Properties[1]/ns0:Company[1]" w:storeItemID="{6668398D-A668-4E3E-A5EB-62B293D839F1}"/>
                                       <w:text/>
                                     </w:sdtPr>
+                                    <w:sdtEndPr/>
                                     <w:sdtContent>
                                       <w:r>
                                         <w:rPr>
@@ -666,7 +704,7 @@
                           <w:p>
                             <w:pPr>
                               <w:pStyle w:val="KeinLeerraum"/>
-                              <w:jc w:val="center"/>
+                              <w:jc w:val="both"/>
                               <w:rPr>
                                 <w:smallCaps/>
                                 <w:color w:val="FFFFFF" w:themeColor="background1"/>
@@ -675,6 +713,38 @@
                                 <w:szCs w:val="28"/>
                               </w:rPr>
                             </w:pPr>
+                            <w:r>
+                              <w:rPr>
+                                <w:smallCaps/>
+                                <w:color w:val="FFFFFF" w:themeColor="background1"/>
+                                <w:spacing w:val="60"/>
+                                <w:sz w:val="28"/>
+                                <w:szCs w:val="28"/>
+                              </w:rPr>
+                              <w:t>github.com/</w:t>
+                            </w:r>
+                            <w:proofErr w:type="spellStart"/>
+                            <w:r>
+                              <w:rPr>
+                                <w:smallCaps/>
+                                <w:color w:val="FFFFFF" w:themeColor="background1"/>
+                                <w:spacing w:val="60"/>
+                                <w:sz w:val="28"/>
+                                <w:szCs w:val="28"/>
+                              </w:rPr>
+                              <w:t>silvan-bucher</w:t>
+                            </w:r>
+                            <w:proofErr w:type="spellEnd"/>
+                            <w:r>
+                              <w:rPr>
+                                <w:smallCaps/>
+                                <w:color w:val="FFFFFF" w:themeColor="background1"/>
+                                <w:spacing w:val="60"/>
+                                <w:sz w:val="28"/>
+                                <w:szCs w:val="28"/>
+                              </w:rPr>
+                              <w:t>/modul-318-student</w:t>
+                            </w:r>
                           </w:p>
                         </w:txbxContent>
                       </v:textbox>
@@ -706,6 +776,7 @@
                                 <w:calendar w:val="gregorian"/>
                               </w:date>
                             </w:sdtPr>
+                            <w:sdtEndPr/>
                             <w:sdtContent>
                               <w:p>
                                 <w:pPr>
@@ -755,6 +826,7 @@
                               <w:dataBinding w:prefixMappings="xmlns:ns0='http://schemas.openxmlformats.org/package/2006/metadata/core-properties' xmlns:ns1='http://purl.org/dc/elements/1.1/'" w:xpath="/ns0:coreProperties[1]/ns1:title[1]" w:storeItemID="{6C3C8BC8-F283-45AE-878A-BAB7291924A1}"/>
                               <w:text/>
                             </w:sdtPr>
+                            <w:sdtEndPr/>
                             <w:sdtContent>
                               <w:p>
                                 <w:pPr>
@@ -790,6 +862,7 @@
                               <w:dataBinding w:prefixMappings="xmlns:ns0='http://schemas.openxmlformats.org/package/2006/metadata/core-properties' xmlns:ns1='http://purl.org/dc/elements/1.1/'" w:xpath="/ns0:coreProperties[1]/ns1:creator[1]" w:storeItemID="{6C3C8BC8-F283-45AE-878A-BAB7291924A1}"/>
                               <w:text/>
                             </w:sdtPr>
+                            <w:sdtEndPr/>
                             <w:sdtContent>
                               <w:p>
                                 <w:pPr>
@@ -859,6 +932,7 @@
                                 <w:dataBinding w:prefixMappings="xmlns:ns0='http://schemas.openxmlformats.org/officeDocument/2006/extended-properties'" w:xpath="/ns0:Properties[1]/ns0:Company[1]" w:storeItemID="{6668398D-A668-4E3E-A5EB-62B293D839F1}"/>
                                 <w:text/>
                               </w:sdtPr>
+                              <w:sdtEndPr/>
                               <w:sdtContent>
                                 <w:r>
                                   <w:rPr>
@@ -904,7 +978,13 @@
     <w:sdt>
       <w:sdtPr>
         <w:rPr>
-          <w:lang w:val="de-DE"/>
+          <w:rFonts w:asciiTheme="minorHAnsi" w:eastAsiaTheme="minorHAnsi" w:hAnsiTheme="minorHAnsi" w:cstheme="minorBidi"/>
+          <w:b w:val="0"/>
+          <w:bCs w:val="0"/>
+          <w:color w:val="auto"/>
+          <w:sz w:val="22"/>
+          <w:szCs w:val="22"/>
+          <w:lang w:val="de-DE" w:eastAsia="en-US"/>
         </w:rPr>
         <w:id w:val="-1397359415"/>
         <w:docPartObj>
@@ -912,15 +992,7 @@
           <w:docPartUnique/>
         </w:docPartObj>
       </w:sdtPr>
-      <w:sdtEndPr>
-        <w:rPr>
-          <w:rFonts w:asciiTheme="minorHAnsi" w:eastAsiaTheme="minorHAnsi" w:hAnsiTheme="minorHAnsi" w:cstheme="minorBidi"/>
-          <w:color w:val="auto"/>
-          <w:sz w:val="22"/>
-          <w:szCs w:val="22"/>
-          <w:lang w:eastAsia="en-US"/>
-        </w:rPr>
-      </w:sdtEndPr>
+      <w:sdtEndPr/>
       <w:sdtContent>
         <w:p>
           <w:pPr>
@@ -933,8 +1005,6 @@
             <w:t>Inhalt</w:t>
           </w:r>
         </w:p>
-        <w:bookmarkStart w:id="0" w:name="_GoBack"/>
-        <w:bookmarkEnd w:id="0"/>
         <w:p>
           <w:pPr>
             <w:pStyle w:val="Verzeichnis1"/>
@@ -1724,6 +1794,8 @@
             <w:fldChar w:fldCharType="end"/>
           </w:r>
         </w:p>
+        <w:bookmarkStart w:id="0" w:name="_GoBack" w:displacedByCustomXml="next"/>
+        <w:bookmarkEnd w:id="0" w:displacedByCustomXml="next"/>
       </w:sdtContent>
     </w:sdt>
     <w:p>
@@ -1799,14 +1871,6 @@
         <w:gridCol w:w="7660"/>
       </w:tblGrid>
       <w:tr>
-        <w:tblPrEx>
-          <w:tblCellMar>
-            <w:top w:w="0" w:type="dxa"/>
-            <w:left w:w="0" w:type="dxa"/>
-            <w:bottom w:w="0" w:type="dxa"/>
-            <w:right w:w="0" w:type="dxa"/>
-          </w:tblCellMar>
-        </w:tblPrEx>
         <w:trPr>
           <w:trHeight w:hRule="exact" w:val="494"/>
         </w:trPr>
@@ -1874,14 +1938,6 @@
         </w:tc>
       </w:tr>
       <w:tr>
-        <w:tblPrEx>
-          <w:tblCellMar>
-            <w:top w:w="0" w:type="dxa"/>
-            <w:left w:w="0" w:type="dxa"/>
-            <w:bottom w:w="0" w:type="dxa"/>
-            <w:right w:w="0" w:type="dxa"/>
-          </w:tblCellMar>
-        </w:tblPrEx>
         <w:trPr>
           <w:trHeight w:hRule="exact" w:val="763"/>
         </w:trPr>
@@ -1957,14 +2013,6 @@
         </w:tc>
       </w:tr>
       <w:tr>
-        <w:tblPrEx>
-          <w:tblCellMar>
-            <w:top w:w="0" w:type="dxa"/>
-            <w:left w:w="0" w:type="dxa"/>
-            <w:bottom w:w="0" w:type="dxa"/>
-            <w:right w:w="0" w:type="dxa"/>
-          </w:tblCellMar>
-        </w:tblPrEx>
         <w:trPr>
           <w:trHeight w:hRule="exact" w:val="1032"/>
         </w:trPr>
@@ -2040,14 +2088,6 @@
         </w:tc>
       </w:tr>
       <w:tr>
-        <w:tblPrEx>
-          <w:tblCellMar>
-            <w:top w:w="0" w:type="dxa"/>
-            <w:left w:w="0" w:type="dxa"/>
-            <w:bottom w:w="0" w:type="dxa"/>
-            <w:right w:w="0" w:type="dxa"/>
-          </w:tblCellMar>
-        </w:tblPrEx>
         <w:trPr>
           <w:trHeight w:hRule="exact" w:val="1032"/>
         </w:trPr>
@@ -2123,14 +2163,6 @@
         </w:tc>
       </w:tr>
       <w:tr>
-        <w:tblPrEx>
-          <w:tblCellMar>
-            <w:top w:w="0" w:type="dxa"/>
-            <w:left w:w="0" w:type="dxa"/>
-            <w:bottom w:w="0" w:type="dxa"/>
-            <w:right w:w="0" w:type="dxa"/>
-          </w:tblCellMar>
-        </w:tblPrEx>
         <w:trPr>
           <w:trHeight w:hRule="exact" w:val="1032"/>
         </w:trPr>
@@ -2214,14 +2246,6 @@
         </w:tc>
       </w:tr>
       <w:tr>
-        <w:tblPrEx>
-          <w:tblCellMar>
-            <w:top w:w="0" w:type="dxa"/>
-            <w:left w:w="0" w:type="dxa"/>
-            <w:bottom w:w="0" w:type="dxa"/>
-            <w:right w:w="0" w:type="dxa"/>
-          </w:tblCellMar>
-        </w:tblPrEx>
         <w:trPr>
           <w:trHeight w:hRule="exact" w:val="763"/>
         </w:trPr>
@@ -2297,14 +2321,6 @@
         </w:tc>
       </w:tr>
       <w:tr>
-        <w:tblPrEx>
-          <w:tblCellMar>
-            <w:top w:w="0" w:type="dxa"/>
-            <w:left w:w="0" w:type="dxa"/>
-            <w:bottom w:w="0" w:type="dxa"/>
-            <w:right w:w="0" w:type="dxa"/>
-          </w:tblCellMar>
-        </w:tblPrEx>
         <w:trPr>
           <w:trHeight w:hRule="exact" w:val="763"/>
         </w:trPr>
@@ -2396,14 +2412,6 @@
         </w:tc>
       </w:tr>
       <w:tr>
-        <w:tblPrEx>
-          <w:tblCellMar>
-            <w:top w:w="0" w:type="dxa"/>
-            <w:left w:w="0" w:type="dxa"/>
-            <w:bottom w:w="0" w:type="dxa"/>
-            <w:right w:w="0" w:type="dxa"/>
-          </w:tblCellMar>
-        </w:tblPrEx>
         <w:trPr>
           <w:trHeight w:hRule="exact" w:val="1032"/>
         </w:trPr>
@@ -2479,14 +2487,6 @@
         </w:tc>
       </w:tr>
       <w:tr>
-        <w:tblPrEx>
-          <w:tblCellMar>
-            <w:top w:w="0" w:type="dxa"/>
-            <w:left w:w="0" w:type="dxa"/>
-            <w:bottom w:w="0" w:type="dxa"/>
-            <w:right w:w="0" w:type="dxa"/>
-          </w:tblCellMar>
-        </w:tblPrEx>
         <w:trPr>
           <w:trHeight w:hRule="exact" w:val="763"/>
         </w:trPr>
@@ -2603,6 +2603,7 @@
       <w:r>
         <w:rPr>
           <w:noProof/>
+          <w:lang w:eastAsia="de-CH"/>
         </w:rPr>
         <w:drawing>
           <wp:anchor distT="0" distB="0" distL="114300" distR="114300" simplePos="0" relativeHeight="251660288" behindDoc="0" locked="0" layoutInCell="1" allowOverlap="1" wp14:anchorId="63F0761F" wp14:editId="1AF080EB">
@@ -2912,19 +2913,7 @@
           </w:p>
           <w:p>
             <w:r>
-              <w:t>Im Feld „</w:t>
-            </w:r>
-            <w:r>
-              <w:t>Nach</w:t>
-            </w:r>
-            <w:r>
-              <w:t>“ wird der Text „</w:t>
-            </w:r>
-            <w:r>
-              <w:t>Luzern</w:t>
-            </w:r>
-            <w:r>
-              <w:t>“ eingegeben</w:t>
+              <w:t>Im Feld „Nach“ wird der Text „Luzern“ eingegeben</w:t>
             </w:r>
           </w:p>
           <w:p>
@@ -2984,13 +2973,7 @@
           </w:tcPr>
           <w:p>
             <w:r>
-              <w:t>Die Applikation wird gestartet. Der Tab „</w:t>
-            </w:r>
-            <w:r>
-              <w:t>Abfahrtsplan</w:t>
-            </w:r>
-            <w:r>
-              <w:t>“ wird geöffnet</w:t>
+              <w:t>Die Applikation wird gestartet. Der Tab „Abfahrtsplan“ wird geöffnet</w:t>
             </w:r>
           </w:p>
         </w:tc>
@@ -3005,13 +2988,7 @@
           </w:tcPr>
           <w:p>
             <w:r>
-              <w:t>Im Feld „</w:t>
-            </w:r>
-            <w:r>
-              <w:t>Station</w:t>
-            </w:r>
-            <w:r>
-              <w:t>“ wird der Text „Sursee“ eingegeben</w:t>
+              <w:t>Im Feld „Station“ wird der Text „Sursee“ eingegeben</w:t>
             </w:r>
           </w:p>
         </w:tc>
@@ -3492,6 +3469,7 @@
   <w:style w:type="character" w:default="1" w:styleId="Absatz-Standardschriftart">
     <w:name w:val="Default Paragraph Font"/>
     <w:uiPriority w:val="1"/>
+    <w:semiHidden/>
     <w:unhideWhenUsed/>
   </w:style>
   <w:style w:type="table" w:default="1" w:styleId="NormaleTabelle">
@@ -4008,6 +3986,7 @@
   <w:style w:type="character" w:default="1" w:styleId="Absatz-Standardschriftart">
     <w:name w:val="Default Paragraph Font"/>
     <w:uiPriority w:val="1"/>
+    <w:semiHidden/>
     <w:unhideWhenUsed/>
   </w:style>
   <w:style w:type="table" w:default="1" w:styleId="NormaleTabelle">
@@ -4592,7 +4571,7 @@
 </file>
 
 <file path=customXml/itemProps2.xml><?xml version="1.0" encoding="utf-8"?>
-<ds:datastoreItem xmlns:ds="http://schemas.openxmlformats.org/officeDocument/2006/customXml" ds:itemID="{40E16206-E592-4CC0-8F6A-33C9CF4D1A87}">
+<ds:datastoreItem xmlns:ds="http://schemas.openxmlformats.org/officeDocument/2006/customXml" ds:itemID="{B91F1CAA-4E3E-4DC4-9D72-9437F0E568BC}">
   <ds:schemaRefs>
     <ds:schemaRef ds:uri="http://schemas.openxmlformats.org/officeDocument/2006/bibliography"/>
   </ds:schemaRefs>

</xml_diff>